<commit_message>
Update Introduction to Game Design.docx
</commit_message>
<xml_diff>
--- a/Introduction to Game Design.docx
+++ b/Introduction to Game Design.docx
@@ -20,19 +20,7 @@
         <w:ind w:firstLineChars="0"/>
       </w:pPr>
       <w:r>
-        <w:t>A</w:t>
-      </w:r>
-      <w:r>
-        <w:t xml:space="preserve"> game is the voluntary attempt to overcome unnecessary</w:t>
-      </w:r>
-      <w:r>
-        <w:t xml:space="preserve"> </w:t>
-      </w:r>
-      <w:r>
-        <w:t>obstacles.</w:t>
-      </w:r>
-      <w:r>
-        <w:t xml:space="preserve">  </w:t>
+        <w:t xml:space="preserve">A game is the voluntary attempt to overcome unnecessary obstacles.  </w:t>
       </w:r>
     </w:p>
     <w:p>
@@ -121,16 +109,7 @@
         <w:ind w:firstLineChars="0"/>
       </w:pPr>
       <w:r>
-        <w:t>A</w:t>
-      </w:r>
-      <w:r>
-        <w:t xml:space="preserve"> game is a problem-solving activity, approached with a playful</w:t>
-      </w:r>
-      <w:r>
-        <w:t xml:space="preserve"> </w:t>
-      </w:r>
-      <w:r>
-        <w:t>attitude.</w:t>
+        <w:t>A game is a problem-solving activity, approached with a playful attitude.</w:t>
       </w:r>
     </w:p>
     <w:p>
@@ -233,11 +212,6 @@
       </w:r>
     </w:p>
     <w:p>
-      <w:pPr>
-        <w:rPr>
-          <w:rFonts w:hint="eastAsia"/>
-        </w:rPr>
-      </w:pPr>
       <w:r>
         <w:rPr>
           <w:rFonts w:hint="eastAsia"/>
@@ -252,6 +226,981 @@
           <w:rFonts w:hint="eastAsia"/>
         </w:rPr>
         <w:t>一种无目的的享乐行为，具有娱乐性，教育性以及艺术性。</w:t>
+      </w:r>
+    </w:p>
+    <w:p/>
+    <w:p/>
+    <w:p>
+      <w:pPr>
+        <w:pStyle w:val="Heading2"/>
+      </w:pPr>
+      <w:r>
+        <w:rPr>
+          <w:rFonts w:hint="eastAsia"/>
+        </w:rPr>
+        <w:t>Histor</w:t>
+      </w:r>
+      <w:r>
+        <w:t>y of Game</w:t>
+      </w:r>
+    </w:p>
+    <w:p>
+      <w:r>
+        <w:rPr>
+          <w:rFonts w:hint="eastAsia"/>
+        </w:rPr>
+        <w:t>第一世代</w:t>
+      </w:r>
+      <w:r>
+        <w:rPr>
+          <w:rFonts w:hint="eastAsia"/>
+        </w:rPr>
+        <w:t xml:space="preserve"> 1972-1977</w:t>
+      </w:r>
+      <w:r>
+        <w:t xml:space="preserve"> </w:t>
+      </w:r>
+      <w:r>
+        <w:rPr>
+          <w:rFonts w:hint="eastAsia"/>
+        </w:rPr>
+        <w:t>Odyssey</w:t>
+      </w:r>
+      <w:r>
+        <w:t xml:space="preserve"> (</w:t>
+      </w:r>
+      <w:r>
+        <w:rPr>
+          <w:rFonts w:hint="eastAsia"/>
+        </w:rPr>
+        <w:t>第一款商业化</w:t>
+      </w:r>
+      <w:r>
+        <w:rPr>
+          <w:rFonts w:hint="eastAsia"/>
+        </w:rPr>
+        <w:t>家用游戏主机</w:t>
+      </w:r>
+      <w:r>
+        <w:rPr>
+          <w:rFonts w:hint="eastAsia"/>
+        </w:rPr>
+        <w:t>)</w:t>
+      </w:r>
+      <w:r>
+        <w:t>,</w:t>
+      </w:r>
+      <w:r>
+        <w:t xml:space="preserve"> Telestar</w:t>
+      </w:r>
+      <w:r>
+        <w:rPr>
+          <w:rFonts w:hint="eastAsia"/>
+        </w:rPr>
+        <w:t>等</w:t>
+      </w:r>
+    </w:p>
+    <w:p>
+      <w:r>
+        <w:rPr>
+          <w:rFonts w:hint="eastAsia"/>
+        </w:rPr>
+        <w:t xml:space="preserve"> </w:t>
+      </w:r>
+      <w:r>
+        <w:t xml:space="preserve">        </w:t>
+      </w:r>
+      <w:r>
+        <w:t xml:space="preserve"> </w:t>
+      </w:r>
+      <w:r>
+        <w:rPr>
+          <w:rFonts w:hint="eastAsia"/>
+        </w:rPr>
+        <w:t>Pong</w:t>
+      </w:r>
+      <w:r>
+        <w:rPr>
+          <w:rFonts w:hint="eastAsia"/>
+        </w:rPr>
+        <w:t>第一款取得大规模商业成功的电子游戏</w:t>
+      </w:r>
+    </w:p>
+    <w:p>
+      <w:r>
+        <w:rPr>
+          <w:rFonts w:hint="eastAsia"/>
+        </w:rPr>
+        <w:t>第二世代</w:t>
+      </w:r>
+      <w:r>
+        <w:rPr>
+          <w:rFonts w:hint="eastAsia"/>
+        </w:rPr>
+        <w:t xml:space="preserve"> 1977-1983</w:t>
+      </w:r>
+      <w:r>
+        <w:t xml:space="preserve"> </w:t>
+      </w:r>
+      <w:r>
+        <w:rPr>
+          <w:rFonts w:hint="eastAsia"/>
+        </w:rPr>
+        <w:t>Atari</w:t>
+      </w:r>
+      <w:r>
+        <w:t>2600, ColecoVision, Odyssey 2</w:t>
+      </w:r>
+    </w:p>
+    <w:p>
+      <w:r>
+        <w:rPr>
+          <w:rFonts w:hint="eastAsia"/>
+        </w:rPr>
+        <w:t xml:space="preserve"> </w:t>
+      </w:r>
+      <w:r>
+        <w:t xml:space="preserve">        </w:t>
+      </w:r>
+      <w:r>
+        <w:t xml:space="preserve"> </w:t>
+      </w:r>
+      <w:r>
+        <w:rPr>
+          <w:rFonts w:hint="eastAsia"/>
+        </w:rPr>
+        <w:t>计算机技术突飞猛进的时代</w:t>
+      </w:r>
+      <w:r>
+        <w:rPr>
+          <w:rFonts w:hint="eastAsia"/>
+        </w:rPr>
+        <w:t>，八位处理器，可更换式游戏的设计</w:t>
+      </w:r>
+    </w:p>
+    <w:p>
+      <w:pPr>
+        <w:ind w:left="1050" w:hangingChars="500" w:hanging="1050"/>
+      </w:pPr>
+      <w:r>
+        <w:rPr>
+          <w:rFonts w:hint="eastAsia"/>
+        </w:rPr>
+        <w:t xml:space="preserve"> </w:t>
+      </w:r>
+      <w:r>
+        <w:t xml:space="preserve">       </w:t>
+      </w:r>
+      <w:r>
+        <w:t xml:space="preserve"> </w:t>
+      </w:r>
+      <w:r>
+        <w:t xml:space="preserve"> </w:t>
+      </w:r>
+      <w:r>
+        <w:rPr>
+          <w:rFonts w:hint="eastAsia"/>
+        </w:rPr>
+        <w:t>第三方游戏合法化，由于缺乏监管标准，导致大量垃圾游戏涌现（雅达利震</w:t>
+      </w:r>
+      <w:r>
+        <w:rPr>
+          <w:rFonts w:hint="eastAsia"/>
+        </w:rPr>
+        <w:t>，</w:t>
+      </w:r>
+      <w:r>
+        <w:rPr>
+          <w:rFonts w:hint="eastAsia"/>
+        </w:rPr>
+        <w:t>1982</w:t>
+      </w:r>
+      <w:r>
+        <w:rPr>
+          <w:rFonts w:hint="eastAsia"/>
+        </w:rPr>
+        <w:t>年</w:t>
+      </w:r>
+      <w:r>
+        <w:rPr>
+          <w:rFonts w:hint="eastAsia"/>
+        </w:rPr>
+        <w:t>12</w:t>
+      </w:r>
+      <w:r>
+        <w:rPr>
+          <w:rFonts w:hint="eastAsia"/>
+        </w:rPr>
+        <w:t>月发布的</w:t>
+      </w:r>
+      <w:r>
+        <w:rPr>
+          <w:rFonts w:hint="eastAsia"/>
+        </w:rPr>
+        <w:t>《吃豆人》</w:t>
+      </w:r>
+      <w:r>
+        <w:rPr>
+          <w:rFonts w:hint="eastAsia"/>
+        </w:rPr>
+        <w:t>《</w:t>
+      </w:r>
+      <w:r>
+        <w:rPr>
+          <w:rFonts w:hint="eastAsia"/>
+        </w:rPr>
+        <w:t>E.T.</w:t>
+      </w:r>
+      <w:r>
+        <w:rPr>
+          <w:rFonts w:hint="eastAsia"/>
+        </w:rPr>
+        <w:t>》</w:t>
+      </w:r>
+      <w:r>
+        <w:rPr>
+          <w:rFonts w:hint="eastAsia"/>
+        </w:rPr>
+        <w:t>品质拙劣导致滞销）</w:t>
+      </w:r>
+      <w:r>
+        <w:rPr>
+          <w:rFonts w:hint="eastAsia"/>
+        </w:rPr>
+        <w:t xml:space="preserve"> </w:t>
+      </w:r>
+      <w:r>
+        <w:rPr>
+          <w:rFonts w:hint="eastAsia"/>
+        </w:rPr>
+        <w:t>导致美国游戏产业萧条，家用市场向日本转移</w:t>
+      </w:r>
+    </w:p>
+    <w:p>
+      <w:pPr>
+        <w:ind w:left="1050" w:hangingChars="500" w:hanging="1050"/>
+      </w:pPr>
+      <w:r>
+        <w:rPr>
+          <w:rFonts w:hint="eastAsia"/>
+        </w:rPr>
+        <w:t>第三世代</w:t>
+      </w:r>
+      <w:r>
+        <w:rPr>
+          <w:rFonts w:hint="eastAsia"/>
+        </w:rPr>
+        <w:t xml:space="preserve"> </w:t>
+      </w:r>
+      <w:r>
+        <w:t>1983</w:t>
+      </w:r>
+      <w:r>
+        <w:rPr>
+          <w:rFonts w:hint="eastAsia"/>
+        </w:rPr>
+        <w:t>-</w:t>
+      </w:r>
+      <w:r>
+        <w:t xml:space="preserve">1987 </w:t>
+      </w:r>
+      <w:r>
+        <w:rPr>
+          <w:rFonts w:hint="eastAsia"/>
+        </w:rPr>
+        <w:t>任天堂</w:t>
+      </w:r>
+      <w:r>
+        <w:rPr>
+          <w:rFonts w:hint="eastAsia"/>
+        </w:rPr>
+        <w:t>FC</w:t>
+      </w:r>
+      <w:r>
+        <w:t xml:space="preserve">, </w:t>
+      </w:r>
+      <w:r>
+        <w:rPr>
+          <w:rFonts w:hint="eastAsia"/>
+        </w:rPr>
+        <w:t>世嘉</w:t>
+      </w:r>
+      <w:r>
+        <w:rPr>
+          <w:rFonts w:hint="eastAsia"/>
+        </w:rPr>
+        <w:t>Master</w:t>
+      </w:r>
+      <w:r>
+        <w:t xml:space="preserve"> </w:t>
+      </w:r>
+      <w:r>
+        <w:rPr>
+          <w:rFonts w:hint="eastAsia"/>
+        </w:rPr>
+        <w:t>System</w:t>
+      </w:r>
+    </w:p>
+    <w:p>
+      <w:pPr>
+        <w:ind w:left="1050" w:hangingChars="500" w:hanging="1050"/>
+      </w:pPr>
+      <w:r>
+        <w:tab/>
+      </w:r>
+      <w:r>
+        <w:rPr>
+          <w:rFonts w:hint="eastAsia"/>
+        </w:rPr>
+        <w:t>超级马里奥系列，魂斗罗，勇者斗恶龙等经典</w:t>
+      </w:r>
+      <w:r>
+        <w:rPr>
+          <w:rFonts w:hint="eastAsia"/>
+        </w:rPr>
+        <w:t>ip</w:t>
+      </w:r>
+      <w:r>
+        <w:rPr>
+          <w:rFonts w:hint="eastAsia"/>
+        </w:rPr>
+        <w:t>，完全转向日本市场</w:t>
+      </w:r>
+    </w:p>
+    <w:p>
+      <w:pPr>
+        <w:ind w:left="1050" w:hangingChars="500" w:hanging="1050"/>
+        <w:rPr>
+          <w:rFonts w:hint="eastAsia"/>
+        </w:rPr>
+      </w:pPr>
+      <w:r>
+        <w:tab/>
+      </w:r>
+      <w:r>
+        <w:rPr>
+          <w:rFonts w:hint="eastAsia"/>
+        </w:rPr>
+        <w:t>转折点，对未来产生深远影响</w:t>
+      </w:r>
+    </w:p>
+    <w:p>
+      <w:pPr>
+        <w:ind w:left="1050" w:hangingChars="500" w:hanging="1050"/>
+      </w:pPr>
+      <w:r>
+        <w:rPr>
+          <w:rFonts w:hint="eastAsia"/>
+        </w:rPr>
+        <w:t>第四世代</w:t>
+      </w:r>
+      <w:r>
+        <w:rPr>
+          <w:rFonts w:hint="eastAsia"/>
+        </w:rPr>
+        <w:t xml:space="preserve"> </w:t>
+      </w:r>
+      <w:r>
+        <w:t>1988</w:t>
+      </w:r>
+      <w:r>
+        <w:rPr>
+          <w:rFonts w:hint="eastAsia"/>
+        </w:rPr>
+        <w:t>-</w:t>
+      </w:r>
+      <w:r>
+        <w:t xml:space="preserve">1994 </w:t>
+      </w:r>
+      <w:r>
+        <w:rPr>
+          <w:rFonts w:hint="eastAsia"/>
+        </w:rPr>
+        <w:t>任天堂</w:t>
+      </w:r>
+      <w:r>
+        <w:rPr>
+          <w:rFonts w:hint="eastAsia"/>
+        </w:rPr>
+        <w:t>Super</w:t>
+      </w:r>
+      <w:r>
+        <w:t xml:space="preserve"> FamiCom (</w:t>
+      </w:r>
+      <w:r>
+        <w:rPr>
+          <w:rFonts w:hint="eastAsia"/>
+        </w:rPr>
+        <w:t>本世代销量最高主机</w:t>
+      </w:r>
+      <w:r>
+        <w:rPr>
+          <w:rFonts w:hint="eastAsia"/>
+        </w:rPr>
+        <w:t>)</w:t>
+      </w:r>
+      <w:r>
+        <w:t xml:space="preserve"> </w:t>
+      </w:r>
+      <w:r>
+        <w:rPr>
+          <w:rFonts w:hint="eastAsia"/>
+        </w:rPr>
+        <w:t>世嘉</w:t>
+      </w:r>
+      <w:r>
+        <w:rPr>
+          <w:rFonts w:hint="eastAsia"/>
+        </w:rPr>
+        <w:t>Mega</w:t>
+      </w:r>
+      <w:r>
+        <w:t xml:space="preserve"> Drive</w:t>
+      </w:r>
+    </w:p>
+    <w:p>
+      <w:pPr>
+        <w:ind w:left="1050" w:hangingChars="500" w:hanging="1050"/>
+      </w:pPr>
+      <w:r>
+        <w:tab/>
+      </w:r>
+      <w:r>
+        <w:rPr>
+          <w:rFonts w:hint="eastAsia"/>
+        </w:rPr>
+        <w:t>十六位处理器，更丰富控制器设计，更出众图像表现效果</w:t>
+      </w:r>
+    </w:p>
+    <w:p>
+      <w:pPr>
+        <w:ind w:left="1050" w:hangingChars="500" w:hanging="1050"/>
+      </w:pPr>
+      <w:r>
+        <w:tab/>
+      </w:r>
+      <w:r>
+        <w:rPr>
+          <w:rFonts w:hint="eastAsia"/>
+        </w:rPr>
+        <w:t>缺少重大变革，稳扎稳扎的完善和进步</w:t>
+      </w:r>
+    </w:p>
+    <w:p>
+      <w:pPr>
+        <w:ind w:left="1050" w:hangingChars="500" w:hanging="1050"/>
+      </w:pPr>
+      <w:r>
+        <w:rPr>
+          <w:rFonts w:hint="eastAsia"/>
+        </w:rPr>
+        <w:t>第五世代</w:t>
+      </w:r>
+      <w:r>
+        <w:rPr>
+          <w:rFonts w:hint="eastAsia"/>
+        </w:rPr>
+        <w:t xml:space="preserve"> </w:t>
+      </w:r>
+      <w:r>
+        <w:t>1993</w:t>
+      </w:r>
+      <w:r>
+        <w:rPr>
+          <w:rFonts w:hint="eastAsia"/>
+        </w:rPr>
+        <w:t>-</w:t>
+      </w:r>
+      <w:r>
+        <w:t xml:space="preserve">1999 </w:t>
+      </w:r>
+      <w:r>
+        <w:rPr>
+          <w:rFonts w:hint="eastAsia"/>
+        </w:rPr>
+        <w:t>Jaguar</w:t>
+      </w:r>
+      <w:r>
+        <w:t xml:space="preserve">, 3DO, Sega Satum, Play </w:t>
+      </w:r>
+      <w:r>
+        <w:rPr>
+          <w:rFonts w:hint="eastAsia"/>
+        </w:rPr>
+        <w:t>Station</w:t>
+      </w:r>
+    </w:p>
+    <w:p>
+      <w:pPr>
+        <w:ind w:left="1050" w:hangingChars="500" w:hanging="1050"/>
+      </w:pPr>
+      <w:r>
+        <w:tab/>
+        <w:t>2D</w:t>
+      </w:r>
+      <w:r>
+        <w:rPr>
+          <w:rFonts w:hint="eastAsia"/>
+        </w:rPr>
+        <w:t>向</w:t>
+      </w:r>
+      <w:r>
+        <w:t>3</w:t>
+      </w:r>
+      <w:r>
+        <w:rPr>
+          <w:rFonts w:hint="eastAsia"/>
+        </w:rPr>
+        <w:t>D</w:t>
+      </w:r>
+      <w:r>
+        <w:rPr>
+          <w:rFonts w:hint="eastAsia"/>
+        </w:rPr>
+        <w:t>转变，光盘取代改变，</w:t>
+      </w:r>
+      <w:r>
+        <w:rPr>
+          <w:rFonts w:hint="eastAsia"/>
+        </w:rPr>
+        <w:t>PS</w:t>
+      </w:r>
+      <w:r>
+        <w:rPr>
+          <w:rFonts w:hint="eastAsia"/>
+        </w:rPr>
+        <w:t>取得巨大成功（最终幻想</w:t>
+      </w:r>
+      <w:r>
+        <w:rPr>
+          <w:rFonts w:hint="eastAsia"/>
+        </w:rPr>
+        <w:t>7</w:t>
+      </w:r>
+      <w:r>
+        <w:rPr>
+          <w:rFonts w:hint="eastAsia"/>
+        </w:rPr>
+        <w:t>）</w:t>
+      </w:r>
+    </w:p>
+    <w:p>
+      <w:pPr>
+        <w:ind w:left="1050" w:hangingChars="500" w:hanging="1050"/>
+      </w:pPr>
+      <w:r>
+        <w:tab/>
+      </w:r>
+      <w:r>
+        <w:rPr>
+          <w:rFonts w:hint="eastAsia"/>
+        </w:rPr>
+        <w:t>变革的时代</w:t>
+      </w:r>
+    </w:p>
+    <w:p>
+      <w:pPr>
+        <w:ind w:left="1050" w:hangingChars="500" w:hanging="1050"/>
+      </w:pPr>
+      <w:r>
+        <w:rPr>
+          <w:rFonts w:hint="eastAsia"/>
+        </w:rPr>
+        <w:t>第六世代</w:t>
+      </w:r>
+      <w:r>
+        <w:rPr>
+          <w:rFonts w:hint="eastAsia"/>
+        </w:rPr>
+        <w:t xml:space="preserve"> </w:t>
+      </w:r>
+      <w:r>
+        <w:t>1999</w:t>
+      </w:r>
+      <w:r>
+        <w:rPr>
+          <w:rFonts w:hint="eastAsia"/>
+        </w:rPr>
+        <w:t>-</w:t>
+      </w:r>
+      <w:r>
+        <w:t xml:space="preserve">2004 </w:t>
+      </w:r>
+      <w:r>
+        <w:rPr>
+          <w:rFonts w:hint="eastAsia"/>
+        </w:rPr>
+        <w:t>DreamCast,</w:t>
+      </w:r>
+      <w:r>
+        <w:t xml:space="preserve"> </w:t>
+      </w:r>
+      <w:r>
+        <w:rPr>
+          <w:rFonts w:hint="eastAsia"/>
+        </w:rPr>
+        <w:t>PS</w:t>
+      </w:r>
+      <w:r>
+        <w:t>2, Xbox</w:t>
+      </w:r>
+    </w:p>
+    <w:p>
+      <w:pPr>
+        <w:ind w:left="1050" w:hangingChars="500" w:hanging="1050"/>
+      </w:pPr>
+      <w:r>
+        <w:tab/>
+      </w:r>
+      <w:r>
+        <w:rPr>
+          <w:rFonts w:hint="eastAsia"/>
+        </w:rPr>
+        <w:t>主机性能大幅飞跃，游戏类型得到扩充——注重流畅体验和华丽演出的</w:t>
+      </w:r>
+      <w:r>
+        <w:rPr>
+          <w:rFonts w:hint="eastAsia"/>
+        </w:rPr>
+        <w:t>3D</w:t>
+      </w:r>
+      <w:r>
+        <w:rPr>
+          <w:rFonts w:hint="eastAsia"/>
+        </w:rPr>
+        <w:t>动作游戏《鬼泣》《战神》等</w:t>
+      </w:r>
+    </w:p>
+    <w:p>
+      <w:pPr>
+        <w:ind w:left="1050" w:hangingChars="500" w:hanging="1050"/>
+      </w:pPr>
+      <w:r>
+        <w:tab/>
+      </w:r>
+      <w:r>
+        <w:rPr>
+          <w:rFonts w:hint="eastAsia"/>
+        </w:rPr>
+        <w:t>索尼是最大赢家，微软加入改变格局。家用主机最辉煌的年代</w:t>
+      </w:r>
+    </w:p>
+    <w:p>
+      <w:pPr>
+        <w:ind w:left="210" w:hangingChars="100" w:hanging="210"/>
+      </w:pPr>
+      <w:r>
+        <w:rPr>
+          <w:rFonts w:hint="eastAsia"/>
+        </w:rPr>
+        <w:lastRenderedPageBreak/>
+        <w:t>第七世代</w:t>
+      </w:r>
+      <w:r>
+        <w:rPr>
+          <w:rFonts w:hint="eastAsia"/>
+        </w:rPr>
+        <w:t xml:space="preserve"> </w:t>
+      </w:r>
+      <w:r>
+        <w:t>2005</w:t>
+      </w:r>
+      <w:r>
+        <w:rPr>
+          <w:rFonts w:hint="eastAsia"/>
+        </w:rPr>
+        <w:t>-</w:t>
+      </w:r>
+      <w:r>
+        <w:t xml:space="preserve">2013 </w:t>
+      </w:r>
+      <w:r>
+        <w:rPr>
+          <w:rFonts w:hint="eastAsia"/>
+        </w:rPr>
+        <w:t>Xbox</w:t>
+      </w:r>
+      <w:r>
+        <w:t>360, PS3, Wii</w:t>
+      </w:r>
+    </w:p>
+    <w:p>
+      <w:pPr>
+        <w:ind w:left="210" w:hangingChars="100" w:hanging="210"/>
+      </w:pPr>
+      <w:r>
+        <w:tab/>
+      </w:r>
+      <w:r>
+        <w:tab/>
+      </w:r>
+      <w:r>
+        <w:tab/>
+        <w:t xml:space="preserve">  </w:t>
+      </w:r>
+      <w:r>
+        <w:rPr>
+          <w:rFonts w:hint="eastAsia"/>
+        </w:rPr>
+        <w:t>三足鼎立，高清画面输出和网络服务</w:t>
+      </w:r>
+    </w:p>
+    <w:p>
+      <w:pPr>
+        <w:ind w:left="210" w:hangingChars="100" w:hanging="210"/>
+      </w:pPr>
+      <w:r>
+        <w:tab/>
+      </w:r>
+      <w:r>
+        <w:tab/>
+      </w:r>
+      <w:r>
+        <w:tab/>
+        <w:t xml:space="preserve">  </w:t>
+      </w:r>
+      <w:r>
+        <w:rPr>
+          <w:rFonts w:hint="eastAsia"/>
+        </w:rPr>
+        <w:t>体感</w:t>
+      </w:r>
+      <w:r>
+        <w:rPr>
+          <w:rFonts w:hint="eastAsia"/>
+        </w:rPr>
+        <w:t xml:space="preserve"> </w:t>
+      </w:r>
+      <w:r>
+        <w:rPr>
+          <w:rFonts w:hint="eastAsia"/>
+        </w:rPr>
+        <w:t>（</w:t>
+      </w:r>
+      <w:r>
+        <w:rPr>
+          <w:rFonts w:hint="eastAsia"/>
+        </w:rPr>
+        <w:t>wii</w:t>
+      </w:r>
+      <w:r>
+        <w:t xml:space="preserve"> sport</w:t>
+      </w:r>
+      <w:r>
+        <w:rPr>
+          <w:rFonts w:hint="eastAsia"/>
+        </w:rPr>
+        <w:t>超越马里奥兄弟成为最畅销的游戏之一）</w:t>
+      </w:r>
+    </w:p>
+    <w:p>
+      <w:pPr>
+        <w:ind w:left="210" w:hangingChars="100" w:hanging="210"/>
+      </w:pPr>
+      <w:r>
+        <w:rPr>
+          <w:rFonts w:hint="eastAsia"/>
+        </w:rPr>
+        <w:t>第八世代</w:t>
+      </w:r>
+      <w:r>
+        <w:rPr>
+          <w:rFonts w:hint="eastAsia"/>
+        </w:rPr>
+        <w:t xml:space="preserve"> </w:t>
+      </w:r>
+      <w:r>
+        <w:t>2012</w:t>
+      </w:r>
+      <w:r>
+        <w:rPr>
+          <w:rFonts w:hint="eastAsia"/>
+        </w:rPr>
+        <w:t>至今</w:t>
+      </w:r>
+      <w:r>
+        <w:rPr>
+          <w:rFonts w:hint="eastAsia"/>
+        </w:rPr>
+        <w:t xml:space="preserve"> PS</w:t>
+      </w:r>
+      <w:r>
+        <w:t>4, Xbox One, wii u</w:t>
+      </w:r>
+    </w:p>
+    <w:p>
+      <w:pPr>
+        <w:ind w:left="210" w:hangingChars="100" w:hanging="210"/>
+      </w:pPr>
+      <w:r>
+        <w:tab/>
+      </w:r>
+      <w:r>
+        <w:tab/>
+      </w:r>
+      <w:r>
+        <w:tab/>
+        <w:t xml:space="preserve">  </w:t>
+      </w:r>
+      <w:r>
+        <w:rPr>
+          <w:rFonts w:hint="eastAsia"/>
+        </w:rPr>
+        <w:t>微软索尼都采用了</w:t>
+      </w:r>
+      <w:r>
+        <w:rPr>
+          <w:rFonts w:hint="eastAsia"/>
+        </w:rPr>
+        <w:t>x</w:t>
+      </w:r>
+      <w:r>
+        <w:t>86</w:t>
+      </w:r>
+      <w:r>
+        <w:rPr>
+          <w:rFonts w:hint="eastAsia"/>
+        </w:rPr>
+        <w:t>架构</w:t>
+      </w:r>
+    </w:p>
+    <w:p>
+      <w:pPr>
+        <w:ind w:left="210" w:hangingChars="100" w:hanging="210"/>
+      </w:pPr>
+      <w:r>
+        <w:rPr>
+          <w:rFonts w:hint="eastAsia"/>
+        </w:rPr>
+        <w:t>第九世代</w:t>
+      </w:r>
+      <w:r>
+        <w:rPr>
+          <w:rFonts w:hint="eastAsia"/>
+        </w:rPr>
+        <w:t xml:space="preserve"> </w:t>
+      </w:r>
+      <w:r>
+        <w:t>2016</w:t>
+      </w:r>
+      <w:r>
+        <w:rPr>
+          <w:rFonts w:hint="eastAsia"/>
+        </w:rPr>
+        <w:t>至今</w:t>
+      </w:r>
+      <w:r>
+        <w:rPr>
+          <w:rFonts w:hint="eastAsia"/>
+        </w:rPr>
+        <w:t xml:space="preserve"> </w:t>
+      </w:r>
+      <w:r>
+        <w:rPr>
+          <w:rFonts w:hint="eastAsia"/>
+        </w:rPr>
+        <w:t>PS4</w:t>
+      </w:r>
+      <w:r>
+        <w:t xml:space="preserve"> Pro, Xbox One X, Switch</w:t>
+      </w:r>
+    </w:p>
+    <w:p>
+      <w:pPr>
+        <w:ind w:left="210" w:hangingChars="100" w:hanging="210"/>
+      </w:pPr>
+      <w:r>
+        <w:tab/>
+      </w:r>
+      <w:r>
+        <w:tab/>
+      </w:r>
+      <w:r>
+        <w:tab/>
+        <w:t xml:space="preserve">  </w:t>
+      </w:r>
+      <w:r>
+        <w:rPr>
+          <w:rFonts w:hint="eastAsia"/>
+        </w:rPr>
+        <w:t>技术创新与硬件升级快速迭代，任天堂继续追求创新</w:t>
+      </w:r>
+    </w:p>
+    <w:p>
+      <w:pPr>
+        <w:ind w:left="210" w:hangingChars="100" w:hanging="210"/>
+        <w:rPr>
+          <w:rFonts w:hint="eastAsia"/>
+        </w:rPr>
+      </w:pPr>
+      <w:r>
+        <w:tab/>
+      </w:r>
+      <w:r>
+        <w:tab/>
+      </w:r>
+      <w:r>
+        <w:tab/>
+        <w:t xml:space="preserve">  </w:t>
+      </w:r>
+      <w:r>
+        <w:rPr>
+          <w:rFonts w:hint="eastAsia"/>
+        </w:rPr>
+        <w:t>家用主机岌岌可危，掌机市场濒临灭绝，向手机平台转移</w:t>
+      </w:r>
+    </w:p>
+    <w:p>
+      <w:pPr>
+        <w:ind w:left="210" w:hangingChars="100" w:hanging="210"/>
+        <w:rPr>
+          <w:rFonts w:hint="eastAsia"/>
+        </w:rPr>
+      </w:pPr>
+      <w:r>
+        <w:rPr>
+          <w:rFonts w:hint="eastAsia"/>
+        </w:rPr>
+        <w:t>第十世代</w:t>
+      </w:r>
+      <w:r>
+        <w:rPr>
+          <w:rFonts w:hint="eastAsia"/>
+        </w:rPr>
+        <w:t xml:space="preserve"> </w:t>
+      </w:r>
+      <w:r>
+        <w:rPr>
+          <w:rFonts w:hint="eastAsia"/>
+        </w:rPr>
+        <w:t>？？？</w:t>
+      </w:r>
+      <w:r>
+        <w:rPr>
+          <w:rFonts w:hint="eastAsia"/>
+        </w:rPr>
+        <w:t xml:space="preserve"> </w:t>
+      </w:r>
+      <w:r>
+        <w:rPr>
+          <w:rFonts w:hint="eastAsia"/>
+        </w:rPr>
+        <w:t>云计算</w:t>
+      </w:r>
+      <w:r>
+        <w:rPr>
+          <w:rFonts w:hint="eastAsia"/>
+        </w:rPr>
+        <w:t>,</w:t>
+      </w:r>
+      <w:r>
+        <w:t xml:space="preserve"> </w:t>
+      </w:r>
+      <w:r>
+        <w:rPr>
+          <w:rFonts w:hint="eastAsia"/>
+        </w:rPr>
+        <w:t>人工智能</w:t>
       </w:r>
       <w:bookmarkStart w:id="0" w:name="_GoBack"/>
       <w:bookmarkEnd w:id="0"/>

</xml_diff>